<commit_message>
j ai ecrit dans le word
</commit_message>
<xml_diff>
--- a/Word Projet SoloNoble.docx
+++ b/Word Projet SoloNoble.docx
@@ -54,6 +54,27 @@
           <w:szCs w:val="28"/>
           <w:u w:val="single"/>
         </w:rPr>
+        <w:t>1 – Explication Générale du code</w:t>
+      </w:r>
+    </w:p>
+    <w:p>
+      <w:pPr>
+        <w:rPr>
+          <w:b/>
+          <w:bCs/>
+          <w:sz w:val="28"/>
+          <w:szCs w:val="28"/>
+          <w:u w:val="single"/>
+        </w:rPr>
+      </w:pPr>
+      <w:r>
+        <w:rPr>
+          <w:b/>
+          <w:bCs/>
+          <w:sz w:val="28"/>
+          <w:szCs w:val="28"/>
+          <w:u w:val="single"/>
+        </w:rPr>
         <w:t>Classe Grille :</w:t>
       </w:r>
     </w:p>
@@ -84,37 +105,12 @@
           <w:szCs w:val="24"/>
         </w:rPr>
       </w:pPr>
-      <w:proofErr w:type="spellStart"/>
-      <w:r>
-        <w:rPr>
-          <w:sz w:val="24"/>
-          <w:szCs w:val="24"/>
-        </w:rPr>
-        <w:t>ligneTrou</w:t>
-      </w:r>
-      <w:proofErr w:type="spellEnd"/>
-      <w:r>
-        <w:rPr>
-          <w:sz w:val="24"/>
-          <w:szCs w:val="24"/>
-        </w:rPr>
-        <w:t xml:space="preserve">, </w:t>
-      </w:r>
-      <w:proofErr w:type="spellStart"/>
-      <w:r>
-        <w:rPr>
-          <w:sz w:val="24"/>
-          <w:szCs w:val="24"/>
-        </w:rPr>
-        <w:t>colonneTrou</w:t>
-      </w:r>
-      <w:proofErr w:type="spellEnd"/>
-      <w:r>
-        <w:rPr>
-          <w:sz w:val="24"/>
-          <w:szCs w:val="24"/>
-        </w:rPr>
-        <w:t> : entier | Ces attributs correspondent aux coordonnées du trou sur la grille</w:t>
+      <w:r>
+        <w:rPr>
+          <w:sz w:val="24"/>
+          <w:szCs w:val="24"/>
+        </w:rPr>
+        <w:t>ligneTrou, colonneTrou : entier | Ces attributs correspondent aux coordonnées du trou sur la grille</w:t>
       </w:r>
       <w:r>
         <w:rPr>
@@ -136,37 +132,12 @@
           <w:szCs w:val="24"/>
         </w:rPr>
       </w:pPr>
-      <w:proofErr w:type="spellStart"/>
-      <w:r>
-        <w:rPr>
-          <w:sz w:val="24"/>
-          <w:szCs w:val="24"/>
-        </w:rPr>
-        <w:t>nbLigne</w:t>
-      </w:r>
-      <w:proofErr w:type="spellEnd"/>
-      <w:r>
-        <w:rPr>
-          <w:sz w:val="24"/>
-          <w:szCs w:val="24"/>
-        </w:rPr>
-        <w:t xml:space="preserve">, </w:t>
-      </w:r>
-      <w:proofErr w:type="spellStart"/>
-      <w:r>
-        <w:rPr>
-          <w:sz w:val="24"/>
-          <w:szCs w:val="24"/>
-        </w:rPr>
-        <w:t>nbColonne</w:t>
-      </w:r>
-      <w:proofErr w:type="spellEnd"/>
-      <w:r>
-        <w:rPr>
-          <w:sz w:val="24"/>
-          <w:szCs w:val="24"/>
-        </w:rPr>
-        <w:t xml:space="preserve"> : entier </w:t>
+      <w:r>
+        <w:rPr>
+          <w:sz w:val="24"/>
+          <w:szCs w:val="24"/>
+        </w:rPr>
+        <w:t xml:space="preserve">nbLigne, nbColonne : entier </w:t>
       </w:r>
       <w:r>
         <w:rPr>
@@ -188,31 +159,20 @@
           <w:szCs w:val="24"/>
         </w:rPr>
       </w:pPr>
-      <w:proofErr w:type="spellStart"/>
-      <w:r>
-        <w:rPr>
-          <w:sz w:val="24"/>
-          <w:szCs w:val="24"/>
-        </w:rPr>
-        <w:t>finGrille</w:t>
-      </w:r>
-      <w:proofErr w:type="spellEnd"/>
-      <w:r>
-        <w:rPr>
-          <w:sz w:val="24"/>
-          <w:szCs w:val="24"/>
-        </w:rPr>
-        <w:t xml:space="preserve"> : booléen | Cette attribut correspond à la </w:t>
-      </w:r>
-      <w:proofErr w:type="spellStart"/>
-      <w:r>
-        <w:rPr>
-          <w:sz w:val="24"/>
-          <w:szCs w:val="24"/>
-        </w:rPr>
-        <w:t>véréfication</w:t>
-      </w:r>
-      <w:proofErr w:type="spellEnd"/>
+      <w:r>
+        <w:rPr>
+          <w:sz w:val="24"/>
+          <w:szCs w:val="24"/>
+        </w:rPr>
+        <w:t xml:space="preserve">finGrille : booléen | Cet attribut correspond à la </w:t>
+      </w:r>
+      <w:r>
+        <w:rPr>
+          <w:sz w:val="24"/>
+          <w:szCs w:val="24"/>
+        </w:rPr>
+        <w:t>vérification</w:t>
+      </w:r>
       <w:r>
         <w:rPr>
           <w:sz w:val="24"/>
@@ -245,23 +205,7 @@
           <w:sz w:val="24"/>
           <w:szCs w:val="24"/>
         </w:rPr>
-        <w:t xml:space="preserve">grille, </w:t>
-      </w:r>
-      <w:proofErr w:type="spellStart"/>
-      <w:r>
-        <w:rPr>
-          <w:sz w:val="24"/>
-          <w:szCs w:val="24"/>
-        </w:rPr>
-        <w:t>nouvelleGrille</w:t>
-      </w:r>
-      <w:proofErr w:type="spellEnd"/>
-      <w:r>
-        <w:rPr>
-          <w:sz w:val="24"/>
-          <w:szCs w:val="24"/>
-        </w:rPr>
-        <w:t xml:space="preserve"> | Ces attributs correspondent aux deux grilles, l’une qui prends le noble de base et qui se transmet à l’autre pour pouvoir afficher la Grille à chaque mouvement.</w:t>
+        <w:t>grille, nouvelleGrille | Ces attributs correspondent aux deux grilles, l’une qui prends le noble de base et qui se transmet à l’autre pour pouvoir afficher la Grille à chaque mouvement.</w:t>
       </w:r>
     </w:p>
     <w:p>
@@ -394,30 +338,412 @@
           <w:sz w:val="28"/>
           <w:szCs w:val="28"/>
         </w:rPr>
-        <w:t xml:space="preserve">Méthode </w:t>
-      </w:r>
-      <w:proofErr w:type="spellStart"/>
-      <w:r>
-        <w:rPr>
-          <w:sz w:val="28"/>
-          <w:szCs w:val="28"/>
-        </w:rPr>
-        <w:t>calculerNbBille</w:t>
-      </w:r>
-      <w:proofErr w:type="spellEnd"/>
-      <w:r>
-        <w:rPr>
-          <w:sz w:val="28"/>
-          <w:szCs w:val="28"/>
+        <w:t>Méthode calculerTailleGrille :</w:t>
+      </w:r>
+    </w:p>
+    <w:p>
+      <w:pPr>
+        <w:pStyle w:val="Paragraphedeliste"/>
+        <w:numPr>
+          <w:ilvl w:val="0"/>
+          <w:numId w:val="2"/>
+        </w:numPr>
+        <w:rPr>
+          <w:sz w:val="28"/>
+          <w:szCs w:val="28"/>
+        </w:rPr>
+      </w:pPr>
+    </w:p>
+    <w:p>
+      <w:pPr>
+        <w:rPr>
+          <w:sz w:val="28"/>
+          <w:szCs w:val="28"/>
+        </w:rPr>
+      </w:pPr>
+      <w:r>
+        <w:rPr>
+          <w:sz w:val="28"/>
+          <w:szCs w:val="28"/>
+        </w:rPr>
+        <w:t xml:space="preserve">Méthode calculerNbBille : </w:t>
+      </w:r>
+    </w:p>
+    <w:p>
+      <w:pPr>
+        <w:pStyle w:val="Paragraphedeliste"/>
+        <w:numPr>
+          <w:ilvl w:val="0"/>
+          <w:numId w:val="2"/>
+        </w:numPr>
+        <w:rPr>
+          <w:sz w:val="28"/>
+          <w:szCs w:val="28"/>
+        </w:rPr>
+      </w:pPr>
+      <w:r>
+        <w:rPr>
+          <w:sz w:val="24"/>
+          <w:szCs w:val="24"/>
+        </w:rPr>
+        <w:t>Permet de calculer le nombre de bille dans la grille</w:t>
+      </w:r>
+      <w:r>
+        <w:rPr>
+          <w:sz w:val="24"/>
+          <w:szCs w:val="24"/>
+        </w:rPr>
+        <w:t>.</w:t>
+      </w:r>
+    </w:p>
+    <w:p>
+      <w:pPr>
+        <w:rPr>
+          <w:sz w:val="28"/>
+          <w:szCs w:val="28"/>
+        </w:rPr>
+      </w:pPr>
+      <w:r>
+        <w:rPr>
+          <w:sz w:val="28"/>
+          <w:szCs w:val="28"/>
+        </w:rPr>
+        <w:t xml:space="preserve">Méthode chercherTrou : </w:t>
+      </w:r>
+    </w:p>
+    <w:p>
+      <w:pPr>
+        <w:rPr>
+          <w:sz w:val="28"/>
+          <w:szCs w:val="28"/>
+        </w:rPr>
+      </w:pPr>
+      <w:r>
+        <w:rPr>
+          <w:sz w:val="28"/>
+          <w:szCs w:val="28"/>
+        </w:rPr>
+        <w:t>Méthode deplacerBille :</w:t>
+      </w:r>
+    </w:p>
+    <w:p>
+      <w:pPr>
+        <w:rPr>
+          <w:sz w:val="28"/>
+          <w:szCs w:val="28"/>
+        </w:rPr>
+      </w:pPr>
+      <w:r>
+        <w:rPr>
+          <w:sz w:val="28"/>
+          <w:szCs w:val="28"/>
+        </w:rPr>
+        <w:t>+ Getteur + Setteur</w:t>
+      </w:r>
+    </w:p>
+    <w:p>
+      <w:pPr>
+        <w:rPr>
+          <w:b/>
+          <w:bCs/>
+          <w:sz w:val="28"/>
+          <w:szCs w:val="28"/>
+          <w:u w:val="single"/>
+        </w:rPr>
+      </w:pPr>
+      <w:r>
+        <w:rPr>
+          <w:b/>
+          <w:bCs/>
+          <w:sz w:val="28"/>
+          <w:szCs w:val="28"/>
+          <w:u w:val="single"/>
+        </w:rPr>
+        <w:t>Classe soloNoble :</w:t>
+      </w:r>
+    </w:p>
+    <w:p>
+      <w:pPr>
+        <w:rPr>
+          <w:sz w:val="28"/>
+          <w:szCs w:val="28"/>
+        </w:rPr>
+      </w:pPr>
+      <w:r>
+        <w:rPr>
+          <w:sz w:val="28"/>
+          <w:szCs w:val="28"/>
+        </w:rPr>
+        <w:t>Attribut soloNoble :</w:t>
+      </w:r>
+    </w:p>
+    <w:p>
+      <w:pPr>
+        <w:pStyle w:val="Paragraphedeliste"/>
+        <w:numPr>
+          <w:ilvl w:val="0"/>
+          <w:numId w:val="2"/>
+        </w:numPr>
+        <w:rPr>
+          <w:sz w:val="24"/>
+          <w:szCs w:val="24"/>
+        </w:rPr>
+      </w:pPr>
+      <w:r>
+        <w:rPr>
+          <w:sz w:val="24"/>
+          <w:szCs w:val="24"/>
+        </w:rPr>
+        <w:t>tablier : Grille | Cet</w:t>
+      </w:r>
+      <w:r>
+        <w:rPr>
+          <w:sz w:val="24"/>
+          <w:szCs w:val="24"/>
+        </w:rPr>
+        <w:t xml:space="preserve"> attribut correspond à l’objet Grille qui va être rempli car un fichier dans le constructeur</w:t>
+      </w:r>
+      <w:r>
+        <w:rPr>
+          <w:sz w:val="24"/>
+          <w:szCs w:val="24"/>
+        </w:rPr>
+        <w:t>.</w:t>
+      </w:r>
+    </w:p>
+    <w:p>
+      <w:pPr>
+        <w:pStyle w:val="Paragraphedeliste"/>
+        <w:numPr>
+          <w:ilvl w:val="0"/>
+          <w:numId w:val="2"/>
+        </w:numPr>
+        <w:rPr>
+          <w:sz w:val="24"/>
+          <w:szCs w:val="24"/>
+        </w:rPr>
+      </w:pPr>
+      <w:r>
+        <w:rPr>
+          <w:sz w:val="24"/>
+          <w:szCs w:val="24"/>
+        </w:rPr>
+        <w:lastRenderedPageBreak/>
+        <w:t>solution</w:t>
+      </w:r>
+      <w:r>
+        <w:rPr>
+          <w:sz w:val="24"/>
+          <w:szCs w:val="24"/>
+        </w:rPr>
+        <w:t>s</w:t>
+      </w:r>
+      <w:r>
+        <w:rPr>
+          <w:sz w:val="24"/>
+          <w:szCs w:val="24"/>
         </w:rPr>
         <w:t xml:space="preserve"> : </w:t>
       </w:r>
-    </w:p>
-    <w:p>
-      <w:pPr>
-        <w:rPr>
-          <w:sz w:val="28"/>
-          <w:szCs w:val="28"/>
+      <w:r>
+        <w:rPr>
+          <w:sz w:val="24"/>
+          <w:szCs w:val="24"/>
+        </w:rPr>
+        <w:t>TreeMap&lt;Integer, String[][] | Cette attribut correspond au stockage des solutions pour ensuite afficher le tout</w:t>
+      </w:r>
+      <w:r>
+        <w:rPr>
+          <w:sz w:val="24"/>
+          <w:szCs w:val="24"/>
+        </w:rPr>
+        <w:t>.</w:t>
+      </w:r>
+    </w:p>
+    <w:p>
+      <w:pPr>
+        <w:rPr>
+          <w:sz w:val="28"/>
+          <w:szCs w:val="28"/>
+        </w:rPr>
+      </w:pPr>
+      <w:r>
+        <w:rPr>
+          <w:sz w:val="28"/>
+          <w:szCs w:val="28"/>
+        </w:rPr>
+        <w:t>Méthode resoudreSoloNoble :</w:t>
+      </w:r>
+    </w:p>
+    <w:p>
+      <w:pPr>
+        <w:pStyle w:val="Paragraphedeliste"/>
+        <w:numPr>
+          <w:ilvl w:val="0"/>
+          <w:numId w:val="2"/>
+        </w:numPr>
+        <w:rPr>
+          <w:sz w:val="28"/>
+          <w:szCs w:val="28"/>
+        </w:rPr>
+      </w:pPr>
+      <w:r>
+        <w:rPr>
+          <w:sz w:val="24"/>
+          <w:szCs w:val="24"/>
+        </w:rPr>
+        <w:t>Méthode principale qui utilise la méthode déplacer bille. Elle permet, en utilisant le BackTracking, de trouver la solution parfaite pour résoudre le tablier qui est inscrit.</w:t>
+      </w:r>
+    </w:p>
+    <w:p>
+      <w:pPr>
+        <w:rPr>
+          <w:sz w:val="28"/>
+          <w:szCs w:val="28"/>
+        </w:rPr>
+      </w:pPr>
+      <w:r>
+        <w:rPr>
+          <w:sz w:val="28"/>
+          <w:szCs w:val="28"/>
+        </w:rPr>
+        <w:t>Méthode ecrireSolution :</w:t>
+      </w:r>
+    </w:p>
+    <w:p>
+      <w:pPr>
+        <w:pStyle w:val="Paragraphedeliste"/>
+        <w:numPr>
+          <w:ilvl w:val="0"/>
+          <w:numId w:val="2"/>
+        </w:numPr>
+        <w:rPr>
+          <w:sz w:val="24"/>
+          <w:szCs w:val="24"/>
+        </w:rPr>
+      </w:pPr>
+      <w:r>
+        <w:rPr>
+          <w:sz w:val="24"/>
+          <w:szCs w:val="24"/>
+        </w:rPr>
+        <w:t>Méthode qui ajoute, dans la TreeMap solutions, une solution.</w:t>
+      </w:r>
+    </w:p>
+    <w:p>
+      <w:pPr>
+        <w:rPr>
+          <w:sz w:val="28"/>
+          <w:szCs w:val="28"/>
+        </w:rPr>
+      </w:pPr>
+      <w:r>
+        <w:rPr>
+          <w:sz w:val="28"/>
+          <w:szCs w:val="28"/>
+        </w:rPr>
+        <w:t>Méthode ecrireToutesSolution :</w:t>
+      </w:r>
+    </w:p>
+    <w:p>
+      <w:pPr>
+        <w:pStyle w:val="Paragraphedeliste"/>
+        <w:numPr>
+          <w:ilvl w:val="0"/>
+          <w:numId w:val="2"/>
+        </w:numPr>
+        <w:rPr>
+          <w:sz w:val="28"/>
+          <w:szCs w:val="28"/>
+        </w:rPr>
+      </w:pPr>
+      <w:r>
+        <w:rPr>
+          <w:sz w:val="24"/>
+          <w:szCs w:val="24"/>
+        </w:rPr>
+        <w:t>Méthode qui affiche toutes les solutions les unes après les autres en visant dans la TreeMap solutions.</w:t>
+      </w:r>
+    </w:p>
+    <w:p>
+      <w:pPr>
+        <w:rPr>
+          <w:sz w:val="28"/>
+          <w:szCs w:val="28"/>
+        </w:rPr>
+      </w:pPr>
+      <w:r>
+        <w:rPr>
+          <w:sz w:val="28"/>
+          <w:szCs w:val="28"/>
+        </w:rPr>
+        <w:t xml:space="preserve">Méthode Main : </w:t>
+      </w:r>
+    </w:p>
+    <w:p>
+      <w:pPr>
+        <w:pStyle w:val="Paragraphedeliste"/>
+        <w:numPr>
+          <w:ilvl w:val="0"/>
+          <w:numId w:val="2"/>
+        </w:numPr>
+        <w:rPr>
+          <w:sz w:val="24"/>
+          <w:szCs w:val="24"/>
+        </w:rPr>
+      </w:pPr>
+      <w:r>
+        <w:rPr>
+          <w:sz w:val="24"/>
+          <w:szCs w:val="24"/>
+        </w:rPr>
+        <w:t>Méthode qui nous permet d’exécuter le programme principal.</w:t>
+      </w:r>
+    </w:p>
+    <w:p>
+      <w:pPr>
+        <w:rPr>
+          <w:sz w:val="28"/>
+          <w:szCs w:val="28"/>
+        </w:rPr>
+      </w:pPr>
+      <w:r>
+        <w:rPr>
+          <w:sz w:val="28"/>
+          <w:szCs w:val="28"/>
+        </w:rPr>
+        <w:t>+ Guetteur</w:t>
+      </w:r>
+    </w:p>
+    <w:p>
+      <w:pPr>
+        <w:rPr>
+          <w:b/>
+          <w:bCs/>
+          <w:sz w:val="28"/>
+          <w:szCs w:val="28"/>
+          <w:u w:val="single"/>
+        </w:rPr>
+      </w:pPr>
+      <w:r>
+        <w:rPr>
+          <w:b/>
+          <w:bCs/>
+          <w:sz w:val="28"/>
+          <w:szCs w:val="28"/>
+          <w:u w:val="single"/>
+        </w:rPr>
+        <w:t xml:space="preserve">2 – Rapport sur le projet </w:t>
+      </w:r>
+    </w:p>
+    <w:p>
+      <w:pPr>
+        <w:rPr>
+          <w:b/>
+          <w:bCs/>
+          <w:sz w:val="28"/>
+          <w:szCs w:val="28"/>
+          <w:u w:val="single"/>
         </w:rPr>
       </w:pPr>
     </w:p>

</xml_diff>

<commit_message>
Update Word Projet SoloNoble.docx
</commit_message>
<xml_diff>
--- a/Word Projet SoloNoble.docx
+++ b/Word Projet SoloNoble.docx
@@ -113,6 +113,13 @@
         </w:rPr>
         <w:t>nbLigne</w:t>
       </w:r>
+      <w:r>
+        <w:rPr>
+          <w:sz w:val="24"/>
+          <w:szCs w:val="24"/>
+        </w:rPr>
+        <w:t>s</w:t>
+      </w:r>
       <w:proofErr w:type="spellEnd"/>
       <w:r>
         <w:rPr>
@@ -128,6 +135,13 @@
           <w:szCs w:val="24"/>
         </w:rPr>
         <w:t>nbColonne</w:t>
+      </w:r>
+      <w:r>
+        <w:rPr>
+          <w:sz w:val="24"/>
+          <w:szCs w:val="24"/>
+        </w:rPr>
+        <w:t>s</w:t>
       </w:r>
       <w:proofErr w:type="spellEnd"/>
       <w:r>
@@ -389,6 +403,13 @@
         </w:rPr>
         <w:t>calculerNbBille</w:t>
       </w:r>
+      <w:r>
+        <w:rPr>
+          <w:sz w:val="28"/>
+          <w:szCs w:val="28"/>
+        </w:rPr>
+        <w:t>s</w:t>
+      </w:r>
       <w:proofErr w:type="spellEnd"/>
       <w:r>
         <w:rPr>
@@ -1355,57 +1376,22 @@
           <w:sz w:val="24"/>
           <w:szCs w:val="24"/>
         </w:rPr>
-        <w:t xml:space="preserve">Pour le tablier1.txt, on a testé de nombreuses combinaisons de déplacements et seule une poignée nous permet d’obtenir une solution (en moins d’une seconde), le reste ne donnant pas de solutions en plus d’une minute... Cependant nous ne savons pas si les autres combinaisons ne permettent pas de trouver de solutions (ce qui serait étrange) ou sont seulement extrêmement inefficaces. Par ailleurs, nous avons remarqué que pour les combinaisons acceptables, la dernière bille </w:t>
-      </w:r>
-      <w:r>
-        <w:rPr>
-          <w:sz w:val="24"/>
-          <w:szCs w:val="24"/>
-        </w:rPr>
-        <w:t>finit</w:t>
-      </w:r>
-      <w:r>
-        <w:rPr>
-          <w:sz w:val="24"/>
-          <w:szCs w:val="24"/>
-        </w:rPr>
-        <w:t xml:space="preserve"> toujours au milieu de la grille !</w:t>
-      </w:r>
-    </w:p>
-    <w:p>
-      <w:pPr>
-        <w:rPr>
-          <w:sz w:val="28"/>
-          <w:szCs w:val="28"/>
-        </w:rPr>
-      </w:pPr>
-      <w:r>
-        <w:rPr>
-          <w:sz w:val="24"/>
-          <w:szCs w:val="24"/>
-        </w:rPr>
-        <w:t>La meilleure combinaison</w:t>
-      </w:r>
-      <w:r>
-        <w:rPr>
-          <w:sz w:val="24"/>
-          <w:szCs w:val="24"/>
-        </w:rPr>
-        <w:t xml:space="preserve"> que nous ayons </w:t>
-      </w:r>
-      <w:r>
-        <w:rPr>
-          <w:sz w:val="24"/>
-          <w:szCs w:val="24"/>
-        </w:rPr>
-        <w:t>trouvée</w:t>
-      </w:r>
-      <w:r>
-        <w:rPr>
-          <w:sz w:val="24"/>
-          <w:szCs w:val="24"/>
-        </w:rPr>
-        <w:t xml:space="preserve"> pour tablier1.txt est « 1.haut 2.gauche 3.droite 4.bas » :</w:t>
+        <w:t>Pour le tablier1.txt, on a testé de nombreuses combinaisons de déplacements et seule une poignée nous permet d’obtenir une solution (en moins d’une seconde), le reste ne donnant pas de solutions en plus d’une minute... Cependant nous ne savons pas si les autres combinaisons ne permettent pas de trouver de solutions (ce qui serait étrange) ou sont seulement extrêmement inefficaces. Par ailleurs, nous avons remarqué que pour les combinaisons acceptables, la dernière bille finit toujours au milieu de la grille !</w:t>
+      </w:r>
+    </w:p>
+    <w:p>
+      <w:pPr>
+        <w:rPr>
+          <w:sz w:val="28"/>
+          <w:szCs w:val="28"/>
+        </w:rPr>
+      </w:pPr>
+      <w:r>
+        <w:rPr>
+          <w:sz w:val="24"/>
+          <w:szCs w:val="24"/>
+        </w:rPr>
+        <w:t>La meilleure combinaison que nous ayons trouvée pour tablier1.txt est « 1.haut 2.gauche 3.droite 4.bas » :</w:t>
       </w:r>
     </w:p>
     <w:p>
@@ -1476,21 +1462,7 @@
           <w:sz w:val="24"/>
           <w:szCs w:val="24"/>
         </w:rPr>
-        <w:t xml:space="preserve">Pour le tablier2.txt, nous avons testé certaines combinaisons et à priori toutes les combinaisons sont fonctionnelles. Cependant, il s’est avéré que certaines combinaisons étaient bien plus efficaces que d’autres. Par exemple, avec </w:t>
-      </w:r>
-      <w:r>
-        <w:rPr>
-          <w:sz w:val="24"/>
-          <w:szCs w:val="24"/>
-        </w:rPr>
-        <w:t>la meilleure combinaison</w:t>
-      </w:r>
-      <w:r>
-        <w:rPr>
-          <w:sz w:val="24"/>
-          <w:szCs w:val="24"/>
-        </w:rPr>
-        <w:t xml:space="preserve"> pour le tablier1.txt que nous ayons trouvée  (« 1.haut 2.gauche 3.droite 4.bas » ), le temps pour trouver une solution est de 9 secondes. Cependant nous avons remarqué que la combinaison (« 1.droite 2.bas 3.haut 4.gauche » ) était plus efficace que d’autres :</w:t>
+        <w:t>Pour le tablier2.txt, nous avons testé certaines combinaisons et à priori toutes les combinaisons sont fonctionnelles. Cependant, il s’est avéré que certaines combinaisons étaient bien plus efficaces que d’autres. Par exemple, avec la meilleure combinaison pour le tablier1.txt que nous ayons trouvée  (« 1.haut 2.gauche 3.droite 4.bas » ), le temps pour trouver une solution est de 9 secondes. Cependant nous avons remarqué que la combinaison (« 1.droite 2.bas 3.haut 4.gauche » ) était plus efficace que d’autres :</w:t>
       </w:r>
     </w:p>
     <w:p>
@@ -1560,58 +1532,30 @@
           <w:sz w:val="24"/>
           <w:szCs w:val="24"/>
         </w:rPr>
-        <w:t xml:space="preserve">On remarque que sa durée de recherche est inférieure à celle pour le tablier1.txt mais elle effectue plus de déplacements… </w:t>
-      </w:r>
-      <w:r>
-        <w:rPr>
-          <w:sz w:val="24"/>
-          <w:szCs w:val="24"/>
-        </w:rPr>
-        <w:t>Peut-être</w:t>
-      </w:r>
-      <w:r>
-        <w:rPr>
-          <w:sz w:val="24"/>
-          <w:szCs w:val="24"/>
-        </w:rPr>
-        <w:t xml:space="preserve"> y en a-t-il une meilleure ?</w:t>
-      </w:r>
-    </w:p>
-    <w:p>
-      <w:pPr>
-        <w:rPr>
-          <w:sz w:val="24"/>
-          <w:szCs w:val="24"/>
-        </w:rPr>
-      </w:pPr>
-    </w:p>
-    <w:p>
-      <w:pPr>
-        <w:rPr>
-          <w:sz w:val="24"/>
-          <w:szCs w:val="24"/>
-        </w:rPr>
-      </w:pPr>
-      <w:r>
-        <w:rPr>
-          <w:sz w:val="24"/>
-          <w:szCs w:val="24"/>
-        </w:rPr>
-        <w:t xml:space="preserve">Enfin, pour le tablier3.txt, nous avons testé </w:t>
-      </w:r>
-      <w:r>
-        <w:rPr>
-          <w:sz w:val="24"/>
-          <w:szCs w:val="24"/>
-        </w:rPr>
-        <w:t>quelques combinaisons</w:t>
-      </w:r>
-      <w:r>
-        <w:rPr>
-          <w:sz w:val="24"/>
-          <w:szCs w:val="24"/>
-        </w:rPr>
-        <w:t xml:space="preserve"> seulement et elles fonctionnent à priori toutes et sont également très rapides (moins de 0,1 seconde). La meilleure que nous ayons trouvée est la suivante :</w:t>
+        <w:t>On remarque que sa durée de recherche est inférieure à celle pour le tablier1.txt mais elle effectue plus de déplacements… Peut-être y en a-t-il une meilleure ?</w:t>
+      </w:r>
+    </w:p>
+    <w:p>
+      <w:pPr>
+        <w:rPr>
+          <w:sz w:val="24"/>
+          <w:szCs w:val="24"/>
+        </w:rPr>
+      </w:pPr>
+    </w:p>
+    <w:p>
+      <w:pPr>
+        <w:rPr>
+          <w:sz w:val="24"/>
+          <w:szCs w:val="24"/>
+        </w:rPr>
+      </w:pPr>
+      <w:r>
+        <w:rPr>
+          <w:sz w:val="24"/>
+          <w:szCs w:val="24"/>
+        </w:rPr>
+        <w:t>Enfin, pour le tablier3.txt, nous avons testé quelques combinaisons seulement et elles fonctionnent à priori toutes et sont également très rapides (moins de 0,1 seconde). La meilleure que nous ayons trouvée est la suivante :</w:t>
       </w:r>
     </w:p>
     <w:p>

</xml_diff>